<commit_message>
1st version of the GUI added
Notes:
1. deals with puff and touch events,
2. this version doesn't provide thermistor data information in processed files and graphs
</commit_message>
<xml_diff>
--- a/FRIENDS GUI User Guide.docx
+++ b/FRIENDS GUI User Guide.docx
@@ -1036,7 +1036,6 @@
     </w:p>
     <w:p>
       <w:pPr>
-        <w:jc w:val="center"/>
         <w:rPr>
           <w:rFonts w:ascii="Times New Roman" w:hAnsi="Times New Roman" w:cs="Times New Roman"/>
           <w:b/>
@@ -1418,14 +1417,24 @@
         </w:rPr>
         <w:t>minimum puffing duration</w:t>
       </w:r>
-      <w:r>
-        <w:rPr>
-          <w:rFonts w:ascii="Times New Roman" w:hAnsi="Times New Roman" w:cs="Times New Roman"/>
-          <w:sz w:val="24"/>
-          <w:szCs w:val="24"/>
-        </w:rPr>
-        <w:t>),</w:t>
-      </w:r>
+      <w:proofErr w:type="gramStart"/>
+      <w:r>
+        <w:rPr>
+          <w:rFonts w:ascii="Times New Roman" w:hAnsi="Times New Roman" w:cs="Times New Roman"/>
+          <w:sz w:val="24"/>
+          <w:szCs w:val="24"/>
+        </w:rPr>
+        <w:t xml:space="preserve">) </w:t>
+      </w:r>
+      <w:r>
+        <w:rPr>
+          <w:rFonts w:ascii="Times New Roman" w:hAnsi="Times New Roman" w:cs="Times New Roman"/>
+          <w:sz w:val="24"/>
+          <w:szCs w:val="24"/>
+        </w:rPr>
+        <w:t>,</w:t>
+      </w:r>
+      <w:proofErr w:type="gramEnd"/>
       <w:r>
         <w:rPr>
           <w:rFonts w:ascii="Times New Roman" w:hAnsi="Times New Roman" w:cs="Times New Roman"/>
@@ -1434,7 +1443,6 @@
         </w:rPr>
         <w:t xml:space="preserve"> </w:t>
       </w:r>
-      <w:proofErr w:type="gramStart"/>
       <w:r>
         <w:rPr>
           <w:rFonts w:ascii="Times New Roman" w:hAnsi="Times New Roman" w:cs="Times New Roman"/>
@@ -1443,7 +1451,6 @@
         </w:rPr>
         <w:t>user</w:t>
       </w:r>
-      <w:proofErr w:type="gramEnd"/>
       <w:r>
         <w:rPr>
           <w:rFonts w:ascii="Times New Roman" w:hAnsi="Times New Roman" w:cs="Times New Roman"/>
@@ -1661,10 +1668,10 @@
           <w:szCs w:val="24"/>
         </w:rPr>
         <w:drawing>
-          <wp:inline distT="0" distB="0" distL="0" distR="0" wp14:anchorId="32860A7C" wp14:editId="35AFB70E">
-            <wp:extent cx="5667375" cy="2333554"/>
+          <wp:inline distT="0" distB="0" distL="0" distR="0" wp14:anchorId="74CA61BE" wp14:editId="4C8C485B">
+            <wp:extent cx="6652531" cy="1257300"/>
             <wp:effectExtent l="0" t="0" r="0" b="0"/>
-            <wp:docPr id="1259209219" name="Picture 1" descr="A screenshot of a graph&#10;&#10;Description automatically generated"/>
+            <wp:docPr id="12" name="Picture 12" descr="A screenshot of a graph&#10;&#10;Description automatically generated"/>
             <wp:cNvGraphicFramePr>
               <a:graphicFrameLocks xmlns:a="http://schemas.openxmlformats.org/drawingml/2006/main" noChangeAspect="1"/>
             </wp:cNvGraphicFramePr>
@@ -1672,7 +1679,7 @@
               <a:graphicData uri="http://schemas.openxmlformats.org/drawingml/2006/picture">
                 <pic:pic xmlns:pic="http://schemas.openxmlformats.org/drawingml/2006/picture">
                   <pic:nvPicPr>
-                    <pic:cNvPr id="1259209219" name="Picture 1" descr="A screenshot of a graph&#10;&#10;Description automatically generated"/>
+                    <pic:cNvPr id="12" name="Picture 12" descr="A screenshot of a graph&#10;&#10;Description automatically generated"/>
                     <pic:cNvPicPr/>
                   </pic:nvPicPr>
                   <pic:blipFill>
@@ -1690,7 +1697,7 @@
                   <pic:spPr>
                     <a:xfrm>
                       <a:off x="0" y="0"/>
-                      <a:ext cx="5675664" cy="2336967"/>
+                      <a:ext cx="6661308" cy="1258959"/>
                     </a:xfrm>
                     <a:prstGeom prst="rect">
                       <a:avLst/>
@@ -1797,10 +1804,10 @@
           <w:szCs w:val="24"/>
         </w:rPr>
         <w:drawing>
-          <wp:inline distT="0" distB="0" distL="0" distR="0" wp14:anchorId="08613F92" wp14:editId="0E6AE3BE">
-            <wp:extent cx="5543550" cy="2282569"/>
-            <wp:effectExtent l="0" t="0" r="0" b="3810"/>
-            <wp:docPr id="941080051" name="Picture 2" descr="A screenshot of a graph&#10;&#10;Description automatically generated"/>
+          <wp:inline distT="0" distB="0" distL="0" distR="0" wp14:anchorId="19953113" wp14:editId="5923C6BE">
+            <wp:extent cx="6636391" cy="1228725"/>
+            <wp:effectExtent l="0" t="0" r="0" b="0"/>
+            <wp:docPr id="17" name="Picture 17" descr="A graph with numbers and lines&#10;&#10;Description automatically generated"/>
             <wp:cNvGraphicFramePr>
               <a:graphicFrameLocks xmlns:a="http://schemas.openxmlformats.org/drawingml/2006/main" noChangeAspect="1"/>
             </wp:cNvGraphicFramePr>
@@ -1808,7 +1815,7 @@
               <a:graphicData uri="http://schemas.openxmlformats.org/drawingml/2006/picture">
                 <pic:pic xmlns:pic="http://schemas.openxmlformats.org/drawingml/2006/picture">
                   <pic:nvPicPr>
-                    <pic:cNvPr id="941080051" name="Picture 2" descr="A screenshot of a graph&#10;&#10;Description automatically generated"/>
+                    <pic:cNvPr id="17" name="Picture 17" descr="A graph with numbers and lines&#10;&#10;Description automatically generated"/>
                     <pic:cNvPicPr/>
                   </pic:nvPicPr>
                   <pic:blipFill>
@@ -1826,7 +1833,7 @@
                   <pic:spPr>
                     <a:xfrm>
                       <a:off x="0" y="0"/>
-                      <a:ext cx="5548377" cy="2284556"/>
+                      <a:ext cx="6688845" cy="1238437"/>
                     </a:xfrm>
                     <a:prstGeom prst="rect">
                       <a:avLst/>
@@ -1884,14 +1891,16 @@
         </w:rPr>
         <w:t xml:space="preserve">types of </w:t>
       </w:r>
-      <w:r>
-        <w:rPr>
-          <w:rFonts w:ascii="Times New Roman" w:hAnsi="Times New Roman" w:cs="Times New Roman"/>
-          <w:sz w:val="24"/>
-          <w:szCs w:val="24"/>
-        </w:rPr>
-        <w:t>plots</w:t>
-      </w:r>
+      <w:proofErr w:type="gramStart"/>
+      <w:r>
+        <w:rPr>
+          <w:rFonts w:ascii="Times New Roman" w:hAnsi="Times New Roman" w:cs="Times New Roman"/>
+          <w:sz w:val="24"/>
+          <w:szCs w:val="24"/>
+        </w:rPr>
+        <w:t>plot</w:t>
+      </w:r>
+      <w:proofErr w:type="gramEnd"/>
       <w:r>
         <w:rPr>
           <w:rFonts w:ascii="Times New Roman" w:hAnsi="Times New Roman" w:cs="Times New Roman"/>
@@ -2070,7 +2079,16 @@
           <w:sz w:val="24"/>
           <w:szCs w:val="24"/>
         </w:rPr>
-        <w:t xml:space="preserve"> button. At the beginning, the erase button will be disabled. After </w:t>
+        <w:t xml:space="preserve"> button. At the beginning, the erase button </w:t>
+      </w:r>
+      <w:r>
+        <w:rPr>
+          <w:rFonts w:ascii="Times New Roman" w:hAnsi="Times New Roman" w:cs="Times New Roman"/>
+          <w:sz w:val="24"/>
+          <w:szCs w:val="24"/>
+        </w:rPr>
+        <w:lastRenderedPageBreak/>
+        <w:t xml:space="preserve">will be disabled. After </w:t>
       </w:r>
       <w:r>
         <w:rPr>
@@ -2387,23 +2405,84 @@
       <w:r>
         <w:rPr>
           <w:rFonts w:ascii="Times New Roman" w:hAnsi="Times New Roman" w:cs="Times New Roman"/>
+          <w:sz w:val="24"/>
+          <w:szCs w:val="24"/>
+        </w:rPr>
+        <w:t>File</w:t>
+      </w:r>
+      <w:r>
+        <w:rPr>
+          <w:rFonts w:ascii="Times New Roman" w:hAnsi="Times New Roman" w:cs="Times New Roman"/>
+          <w:sz w:val="24"/>
+          <w:szCs w:val="24"/>
+        </w:rPr>
+        <w:t xml:space="preserve"> 2</w:t>
+      </w:r>
+      <w:r>
+        <w:rPr>
+          <w:rFonts w:ascii="Times New Roman" w:hAnsi="Times New Roman" w:cs="Times New Roman"/>
+          <w:sz w:val="24"/>
+          <w:szCs w:val="24"/>
+        </w:rPr>
+        <w:t xml:space="preserve">: </w:t>
+      </w:r>
+      <w:r>
+        <w:rPr>
+          <w:rFonts w:ascii="Times New Roman" w:hAnsi="Times New Roman" w:cs="Times New Roman"/>
+          <w:sz w:val="24"/>
+          <w:szCs w:val="24"/>
+        </w:rPr>
+        <w:t xml:space="preserve">It contains a data table with four columns (Event, Date, Range, </w:t>
+      </w:r>
+      <w:proofErr w:type="spellStart"/>
+      <w:r>
+        <w:rPr>
+          <w:rFonts w:ascii="Times New Roman" w:hAnsi="Times New Roman" w:cs="Times New Roman"/>
+          <w:sz w:val="24"/>
+          <w:szCs w:val="24"/>
+        </w:rPr>
+        <w:t>Duration_in_seconds</w:t>
+      </w:r>
+      <w:proofErr w:type="spellEnd"/>
+      <w:r>
+        <w:rPr>
+          <w:rFonts w:ascii="Times New Roman" w:hAnsi="Times New Roman" w:cs="Times New Roman"/>
+          <w:sz w:val="24"/>
+          <w:szCs w:val="24"/>
+        </w:rPr>
+        <w:t>). One can find each complete event’s occurring date, time range and duration from this table.</w:t>
+      </w:r>
+      <w:r>
+        <w:rPr>
+          <w:rFonts w:ascii="Times New Roman" w:hAnsi="Times New Roman" w:cs="Times New Roman"/>
+          <w:sz w:val="24"/>
+          <w:szCs w:val="24"/>
+        </w:rPr>
+        <w:t xml:space="preserve"> Example:</w:t>
+      </w:r>
+    </w:p>
+    <w:p>
+      <w:pPr>
+        <w:pStyle w:val="ListParagraph"/>
+        <w:jc w:val="both"/>
+        <w:rPr>
+          <w:rFonts w:ascii="Times New Roman" w:hAnsi="Times New Roman" w:cs="Times New Roman"/>
+          <w:sz w:val="24"/>
+          <w:szCs w:val="24"/>
+        </w:rPr>
+      </w:pPr>
+      <w:r>
+        <w:rPr>
+          <w:rFonts w:ascii="Times New Roman" w:hAnsi="Times New Roman" w:cs="Times New Roman"/>
           <w:noProof/>
           <w:sz w:val="24"/>
           <w:szCs w:val="24"/>
         </w:rPr>
         <w:drawing>
-          <wp:anchor distT="0" distB="0" distL="114300" distR="114300" simplePos="0" relativeHeight="251664384" behindDoc="0" locked="0" layoutInCell="1" allowOverlap="1" wp14:anchorId="58B02D82" wp14:editId="422B2FD3">
-            <wp:simplePos x="0" y="0"/>
-            <wp:positionH relativeFrom="column">
-              <wp:posOffset>739306</wp:posOffset>
-            </wp:positionH>
-            <wp:positionV relativeFrom="paragraph">
-              <wp:posOffset>703165</wp:posOffset>
-            </wp:positionV>
-            <wp:extent cx="4438245" cy="1844703"/>
-            <wp:effectExtent l="0" t="0" r="635" b="3175"/>
-            <wp:wrapTopAndBottom/>
-            <wp:docPr id="966145076" name="Picture 1" descr="A screenshot of a computer code&#10;&#10;Description automatically generated"/>
+          <wp:inline distT="0" distB="0" distL="0" distR="0" wp14:anchorId="6C9C6870" wp14:editId="176F04DC">
+            <wp:extent cx="5420481" cy="1200318"/>
+            <wp:effectExtent l="0" t="0" r="0" b="0"/>
+            <wp:docPr id="2" name="Picture 2" descr="A picture containing text, screenshot, font, information&#10;&#10;Description automatically generated"/>
             <wp:cNvGraphicFramePr>
               <a:graphicFrameLocks xmlns:a="http://schemas.openxmlformats.org/drawingml/2006/main" noChangeAspect="1"/>
             </wp:cNvGraphicFramePr>
@@ -2411,7 +2490,7 @@
               <a:graphicData uri="http://schemas.openxmlformats.org/drawingml/2006/picture">
                 <pic:pic xmlns:pic="http://schemas.openxmlformats.org/drawingml/2006/picture">
                   <pic:nvPicPr>
-                    <pic:cNvPr id="966145076" name="Picture 1" descr="A screenshot of a computer code&#10;&#10;Description automatically generated"/>
+                    <pic:cNvPr id="2" name="Picture 2" descr="A picture containing text, screenshot, font, information&#10;&#10;Description automatically generated"/>
                     <pic:cNvPicPr/>
                   </pic:nvPicPr>
                   <pic:blipFill>
@@ -2429,7 +2508,7 @@
                   <pic:spPr>
                     <a:xfrm>
                       <a:off x="0" y="0"/>
-                      <a:ext cx="4438245" cy="1844703"/>
+                      <a:ext cx="5420481" cy="1200318"/>
                     </a:xfrm>
                     <a:prstGeom prst="rect">
                       <a:avLst/>
@@ -2438,71 +2517,12 @@
                 </pic:pic>
               </a:graphicData>
             </a:graphic>
-          </wp:anchor>
+          </wp:inline>
         </w:drawing>
       </w:r>
-      <w:r>
-        <w:rPr>
-          <w:rFonts w:ascii="Times New Roman" w:hAnsi="Times New Roman" w:cs="Times New Roman"/>
-          <w:sz w:val="24"/>
-          <w:szCs w:val="24"/>
-        </w:rPr>
-        <w:t>File</w:t>
-      </w:r>
-      <w:r>
-        <w:rPr>
-          <w:rFonts w:ascii="Times New Roman" w:hAnsi="Times New Roman" w:cs="Times New Roman"/>
-          <w:sz w:val="24"/>
-          <w:szCs w:val="24"/>
-        </w:rPr>
-        <w:t xml:space="preserve"> 2</w:t>
-      </w:r>
-      <w:r>
-        <w:rPr>
-          <w:rFonts w:ascii="Times New Roman" w:hAnsi="Times New Roman" w:cs="Times New Roman"/>
-          <w:sz w:val="24"/>
-          <w:szCs w:val="24"/>
-        </w:rPr>
-        <w:t xml:space="preserve">: </w:t>
-      </w:r>
-      <w:r>
-        <w:rPr>
-          <w:rFonts w:ascii="Times New Roman" w:hAnsi="Times New Roman" w:cs="Times New Roman"/>
-          <w:sz w:val="24"/>
-          <w:szCs w:val="24"/>
-        </w:rPr>
-        <w:t xml:space="preserve">It contains a data table with four columns (Event, Date, Range, </w:t>
-      </w:r>
-      <w:proofErr w:type="spellStart"/>
-      <w:r>
-        <w:rPr>
-          <w:rFonts w:ascii="Times New Roman" w:hAnsi="Times New Roman" w:cs="Times New Roman"/>
-          <w:sz w:val="24"/>
-          <w:szCs w:val="24"/>
-        </w:rPr>
-        <w:t>Duration_in_seconds</w:t>
-      </w:r>
-      <w:proofErr w:type="spellEnd"/>
-      <w:r>
-        <w:rPr>
-          <w:rFonts w:ascii="Times New Roman" w:hAnsi="Times New Roman" w:cs="Times New Roman"/>
-          <w:sz w:val="24"/>
-          <w:szCs w:val="24"/>
-        </w:rPr>
-        <w:t>). One can find each complete event’s occurring date, time range and duration from this table.</w:t>
-      </w:r>
-      <w:r>
-        <w:rPr>
-          <w:rFonts w:ascii="Times New Roman" w:hAnsi="Times New Roman" w:cs="Times New Roman"/>
-          <w:sz w:val="24"/>
-          <w:szCs w:val="24"/>
-        </w:rPr>
-        <w:t xml:space="preserve"> Example:</w:t>
-      </w:r>
-    </w:p>
-    <w:p>
-      <w:pPr>
-        <w:pStyle w:val="ListParagraph"/>
+    </w:p>
+    <w:p>
+      <w:pPr>
         <w:jc w:val="both"/>
         <w:rPr>
           <w:rFonts w:ascii="Times New Roman" w:hAnsi="Times New Roman" w:cs="Times New Roman"/>
@@ -2510,16 +2530,6 @@
           <w:szCs w:val="24"/>
         </w:rPr>
       </w:pPr>
-    </w:p>
-    <w:p>
-      <w:pPr>
-        <w:jc w:val="both"/>
-        <w:rPr>
-          <w:rFonts w:ascii="Times New Roman" w:hAnsi="Times New Roman" w:cs="Times New Roman"/>
-          <w:sz w:val="24"/>
-          <w:szCs w:val="24"/>
-        </w:rPr>
-      </w:pPr>
       <w:r>
         <w:rPr>
           <w:rFonts w:ascii="Times New Roman" w:hAnsi="Times New Roman" w:cs="Times New Roman"/>
@@ -2614,16 +2624,7 @@
           <w:sz w:val="24"/>
           <w:szCs w:val="24"/>
         </w:rPr>
-        <w:t xml:space="preserve">, then it converts the timestamps. Afterwards, another </w:t>
-      </w:r>
-      <w:r>
-        <w:rPr>
-          <w:rFonts w:ascii="Times New Roman" w:hAnsi="Times New Roman" w:cs="Times New Roman"/>
-          <w:sz w:val="24"/>
-          <w:szCs w:val="24"/>
-        </w:rPr>
-        <w:lastRenderedPageBreak/>
-        <w:t>file dialog will be popped up</w:t>
+        <w:t>, then it converts the timestamps. Afterwards, another file dialog will be popped up</w:t>
       </w:r>
       <w:r>
         <w:rPr>
@@ -3078,11 +3079,30 @@
       <w:r>
         <w:rPr>
           <w:rFonts w:ascii="Times New Roman" w:hAnsi="Times New Roman" w:cs="Times New Roman"/>
+          <w:sz w:val="24"/>
+          <w:szCs w:val="24"/>
+        </w:rPr>
+        <w:t>.</w:t>
+      </w:r>
+    </w:p>
+    <w:p>
+      <w:pPr>
+        <w:jc w:val="both"/>
+        <w:rPr>
+          <w:rFonts w:ascii="Times New Roman" w:hAnsi="Times New Roman" w:cs="Times New Roman"/>
+          <w:sz w:val="24"/>
+          <w:szCs w:val="24"/>
+        </w:rPr>
+      </w:pPr>
+      <w:r>
+        <w:rPr>
+          <w:rFonts w:ascii="Times New Roman" w:hAnsi="Times New Roman" w:cs="Times New Roman"/>
           <w:b/>
           <w:bCs/>
           <w:sz w:val="24"/>
           <w:szCs w:val="24"/>
         </w:rPr>
+        <w:lastRenderedPageBreak/>
         <w:t>Data Status Bar</w:t>
       </w:r>
       <w:r>
@@ -3347,17 +3367,13 @@
         <w:jc w:val="both"/>
         <w:rPr>
           <w:rFonts w:ascii="Times New Roman" w:hAnsi="Times New Roman" w:cs="Times New Roman"/>
-          <w:b/>
-          <w:bCs/>
-          <w:sz w:val="24"/>
-          <w:szCs w:val="24"/>
-        </w:rPr>
-      </w:pPr>
-      <w:r>
-        <w:rPr>
-          <w:rFonts w:ascii="Times New Roman" w:hAnsi="Times New Roman" w:cs="Times New Roman"/>
-          <w:b/>
-          <w:bCs/>
+          <w:sz w:val="24"/>
+          <w:szCs w:val="24"/>
+        </w:rPr>
+      </w:pPr>
+      <w:r>
+        <w:rPr>
+          <w:rFonts w:ascii="Times New Roman" w:hAnsi="Times New Roman" w:cs="Times New Roman"/>
           <w:sz w:val="24"/>
           <w:szCs w:val="24"/>
         </w:rPr>
@@ -3368,17 +3384,13 @@
       <w:pPr>
         <w:rPr>
           <w:rFonts w:ascii="Times New Roman" w:hAnsi="Times New Roman" w:cs="Times New Roman"/>
-          <w:b/>
-          <w:bCs/>
-          <w:sz w:val="24"/>
-          <w:szCs w:val="24"/>
-        </w:rPr>
-      </w:pPr>
-      <w:r>
-        <w:rPr>
-          <w:rFonts w:ascii="Times New Roman" w:hAnsi="Times New Roman" w:cs="Times New Roman"/>
-          <w:b/>
-          <w:bCs/>
+          <w:sz w:val="24"/>
+          <w:szCs w:val="24"/>
+        </w:rPr>
+      </w:pPr>
+      <w:r>
+        <w:rPr>
+          <w:rFonts w:ascii="Times New Roman" w:hAnsi="Times New Roman" w:cs="Times New Roman"/>
           <w:sz w:val="24"/>
           <w:szCs w:val="24"/>
         </w:rPr>
@@ -3469,25 +3481,7 @@
           <w:sz w:val="24"/>
           <w:szCs w:val="24"/>
         </w:rPr>
-        <w:t xml:space="preserve">pen FRIENDS serial </w:t>
-      </w:r>
-      <w:proofErr w:type="gramStart"/>
-      <w:r>
-        <w:rPr>
-          <w:rFonts w:ascii="Times New Roman" w:hAnsi="Times New Roman" w:cs="Times New Roman"/>
-          <w:sz w:val="24"/>
-          <w:szCs w:val="24"/>
-        </w:rPr>
-        <w:t>monitor</w:t>
-      </w:r>
-      <w:proofErr w:type="gramEnd"/>
-      <w:r>
-        <w:rPr>
-          <w:rFonts w:ascii="Times New Roman" w:hAnsi="Times New Roman" w:cs="Times New Roman"/>
-          <w:sz w:val="24"/>
-          <w:szCs w:val="24"/>
-        </w:rPr>
-        <w:t xml:space="preserve"> app</w:t>
+        <w:t>pen FRIENDS serial communication app</w:t>
       </w:r>
       <w:r>
         <w:rPr>
@@ -3517,32 +3511,18 @@
           <w:sz w:val="24"/>
           <w:szCs w:val="24"/>
         </w:rPr>
-        <w:t>Select appropriate COM port and baud rate (115200) and press connect</w:t>
-      </w:r>
-      <w:r>
-        <w:rPr>
-          <w:rFonts w:ascii="Times New Roman" w:hAnsi="Times New Roman" w:cs="Times New Roman"/>
-          <w:sz w:val="24"/>
-          <w:szCs w:val="24"/>
-        </w:rPr>
-        <w:t xml:space="preserve"> bu</w:t>
-      </w:r>
-      <w:r>
-        <w:rPr>
-          <w:rFonts w:ascii="Times New Roman" w:hAnsi="Times New Roman" w:cs="Times New Roman"/>
-          <w:sz w:val="24"/>
-          <w:szCs w:val="24"/>
-        </w:rPr>
-        <w:t>tt</w:t>
-      </w:r>
-      <w:r>
-        <w:rPr>
-          <w:rFonts w:ascii="Times New Roman" w:hAnsi="Times New Roman" w:cs="Times New Roman"/>
-          <w:sz w:val="24"/>
-          <w:szCs w:val="24"/>
-        </w:rPr>
-        <w:t>on.</w:t>
-      </w:r>
+        <w:t xml:space="preserve">Select appropriate COM port and baud rate (115200) and press </w:t>
+      </w:r>
+      <w:proofErr w:type="gramStart"/>
+      <w:r>
+        <w:rPr>
+          <w:rFonts w:ascii="Times New Roman" w:hAnsi="Times New Roman" w:cs="Times New Roman"/>
+          <w:sz w:val="24"/>
+          <w:szCs w:val="24"/>
+        </w:rPr>
+        <w:t>connect</w:t>
+      </w:r>
+      <w:proofErr w:type="gramEnd"/>
     </w:p>
     <w:p>
       <w:pPr>
@@ -3590,6 +3570,74 @@
     </w:p>
     <w:p>
       <w:pPr>
+        <w:rPr>
+          <w:rFonts w:ascii="Times New Roman" w:hAnsi="Times New Roman" w:cs="Times New Roman"/>
+          <w:sz w:val="24"/>
+          <w:szCs w:val="24"/>
+        </w:rPr>
+      </w:pPr>
+      <w:r>
+        <w:rPr>
+          <w:rFonts w:ascii="Times New Roman" w:hAnsi="Times New Roman" w:cs="Times New Roman"/>
+          <w:sz w:val="24"/>
+          <w:szCs w:val="24"/>
+        </w:rPr>
+        <w:t>2 Is it required to install python programming language to use this software?</w:t>
+      </w:r>
+    </w:p>
+    <w:p>
+      <w:pPr>
+        <w:rPr>
+          <w:rFonts w:ascii="Times New Roman" w:hAnsi="Times New Roman" w:cs="Times New Roman"/>
+          <w:sz w:val="24"/>
+          <w:szCs w:val="24"/>
+        </w:rPr>
+      </w:pPr>
+      <w:r>
+        <w:rPr>
+          <w:rFonts w:ascii="Times New Roman" w:hAnsi="Times New Roman" w:cs="Times New Roman"/>
+          <w:sz w:val="24"/>
+          <w:szCs w:val="24"/>
+        </w:rPr>
+        <w:t xml:space="preserve">Answer:  </w:t>
+      </w:r>
+      <w:r>
+        <w:rPr>
+          <w:rFonts w:ascii="Times New Roman" w:hAnsi="Times New Roman" w:cs="Times New Roman"/>
+          <w:sz w:val="24"/>
+          <w:szCs w:val="24"/>
+        </w:rPr>
+        <w:t xml:space="preserve">Yes. You </w:t>
+      </w:r>
+      <w:proofErr w:type="gramStart"/>
+      <w:r>
+        <w:rPr>
+          <w:rFonts w:ascii="Times New Roman" w:hAnsi="Times New Roman" w:cs="Times New Roman"/>
+          <w:sz w:val="24"/>
+          <w:szCs w:val="24"/>
+        </w:rPr>
+        <w:t>have to</w:t>
+      </w:r>
+      <w:proofErr w:type="gramEnd"/>
+      <w:r>
+        <w:rPr>
+          <w:rFonts w:ascii="Times New Roman" w:hAnsi="Times New Roman" w:cs="Times New Roman"/>
+          <w:sz w:val="24"/>
+          <w:szCs w:val="24"/>
+        </w:rPr>
+        <w:t xml:space="preserve"> install the latest version of Python in your computer. </w:t>
+      </w:r>
+      <w:r>
+        <w:rPr>
+          <w:rFonts w:ascii="Times New Roman" w:hAnsi="Times New Roman" w:cs="Times New Roman"/>
+          <w:sz w:val="24"/>
+          <w:szCs w:val="24"/>
+        </w:rPr>
+        <w:t>Besides, you also need to install the “requirements.txt” into your system.</w:t>
+      </w:r>
+    </w:p>
+    <w:p>
+      <w:pPr>
         <w:pStyle w:val="ListParagraph"/>
         <w:numPr>
           <w:ilvl w:val="0"/>
@@ -3607,140 +3655,7 @@
           <w:sz w:val="24"/>
           <w:szCs w:val="24"/>
         </w:rPr>
-        <w:t xml:space="preserve">The device is now </w:t>
-      </w:r>
-      <w:r>
-        <w:rPr>
-          <w:rFonts w:ascii="Times New Roman" w:hAnsi="Times New Roman" w:cs="Times New Roman"/>
-          <w:sz w:val="24"/>
-          <w:szCs w:val="24"/>
-        </w:rPr>
-        <w:t xml:space="preserve">ready </w:t>
-      </w:r>
-      <w:r>
-        <w:rPr>
-          <w:rFonts w:ascii="Times New Roman" w:hAnsi="Times New Roman" w:cs="Times New Roman"/>
-          <w:sz w:val="24"/>
-          <w:szCs w:val="24"/>
-        </w:rPr>
-        <w:t>for transfer to the participant</w:t>
-      </w:r>
-      <w:r>
-        <w:rPr>
-          <w:rFonts w:ascii="Times New Roman" w:hAnsi="Times New Roman" w:cs="Times New Roman"/>
-          <w:sz w:val="24"/>
-          <w:szCs w:val="24"/>
-        </w:rPr>
-        <w:t>.</w:t>
-      </w:r>
-    </w:p>
-    <w:p>
-      <w:pPr>
-        <w:rPr>
-          <w:rFonts w:ascii="Times New Roman" w:hAnsi="Times New Roman" w:cs="Times New Roman"/>
-          <w:b/>
-          <w:bCs/>
-          <w:sz w:val="24"/>
-          <w:szCs w:val="24"/>
-        </w:rPr>
-      </w:pPr>
-      <w:r>
-        <w:rPr>
-          <w:rFonts w:ascii="Times New Roman" w:hAnsi="Times New Roman" w:cs="Times New Roman"/>
-          <w:b/>
-          <w:bCs/>
-          <w:sz w:val="24"/>
-          <w:szCs w:val="24"/>
-        </w:rPr>
-        <w:lastRenderedPageBreak/>
-        <w:t>2</w:t>
-      </w:r>
-      <w:r>
-        <w:rPr>
-          <w:rFonts w:ascii="Times New Roman" w:hAnsi="Times New Roman" w:cs="Times New Roman"/>
-          <w:b/>
-          <w:bCs/>
-          <w:sz w:val="24"/>
-          <w:szCs w:val="24"/>
-        </w:rPr>
-        <w:t>.</w:t>
-      </w:r>
-      <w:r>
-        <w:rPr>
-          <w:rFonts w:ascii="Times New Roman" w:hAnsi="Times New Roman" w:cs="Times New Roman"/>
-          <w:b/>
-          <w:bCs/>
-          <w:sz w:val="24"/>
-          <w:szCs w:val="24"/>
-        </w:rPr>
-        <w:t xml:space="preserve"> Is it required to install python programming language to use this software?</w:t>
-      </w:r>
-    </w:p>
-    <w:p>
-      <w:pPr>
-        <w:rPr>
-          <w:rFonts w:ascii="Times New Roman" w:hAnsi="Times New Roman" w:cs="Times New Roman"/>
-          <w:sz w:val="24"/>
-          <w:szCs w:val="24"/>
-        </w:rPr>
-      </w:pPr>
-      <w:r>
-        <w:rPr>
-          <w:rFonts w:ascii="Times New Roman" w:hAnsi="Times New Roman" w:cs="Times New Roman"/>
-          <w:sz w:val="24"/>
-          <w:szCs w:val="24"/>
-        </w:rPr>
-        <w:t xml:space="preserve">Answer:  </w:t>
-      </w:r>
-      <w:r>
-        <w:rPr>
-          <w:rFonts w:ascii="Times New Roman" w:hAnsi="Times New Roman" w:cs="Times New Roman"/>
-          <w:sz w:val="24"/>
-          <w:szCs w:val="24"/>
-        </w:rPr>
-        <w:t xml:space="preserve">Yes. You </w:t>
-      </w:r>
-      <w:proofErr w:type="gramStart"/>
-      <w:r>
-        <w:rPr>
-          <w:rFonts w:ascii="Times New Roman" w:hAnsi="Times New Roman" w:cs="Times New Roman"/>
-          <w:sz w:val="24"/>
-          <w:szCs w:val="24"/>
-        </w:rPr>
-        <w:t>have to</w:t>
-      </w:r>
-      <w:proofErr w:type="gramEnd"/>
-      <w:r>
-        <w:rPr>
-          <w:rFonts w:ascii="Times New Roman" w:hAnsi="Times New Roman" w:cs="Times New Roman"/>
-          <w:sz w:val="24"/>
-          <w:szCs w:val="24"/>
-        </w:rPr>
-        <w:t xml:space="preserve"> install the latest version of Python </w:t>
-      </w:r>
-      <w:r>
-        <w:rPr>
-          <w:rFonts w:ascii="Times New Roman" w:hAnsi="Times New Roman" w:cs="Times New Roman"/>
-          <w:sz w:val="24"/>
-          <w:szCs w:val="24"/>
-        </w:rPr>
-        <w:t>on</w:t>
-      </w:r>
-      <w:r>
-        <w:rPr>
-          <w:rFonts w:ascii="Times New Roman" w:hAnsi="Times New Roman" w:cs="Times New Roman"/>
-          <w:sz w:val="24"/>
-          <w:szCs w:val="24"/>
-        </w:rPr>
-        <w:t xml:space="preserve"> your computer. </w:t>
-      </w:r>
-      <w:r>
-        <w:rPr>
-          <w:rFonts w:ascii="Times New Roman" w:hAnsi="Times New Roman" w:cs="Times New Roman"/>
-          <w:sz w:val="24"/>
-          <w:szCs w:val="24"/>
-        </w:rPr>
-        <w:t>Besides, you also need to install the “requirements.txt” into your system.</w:t>
+        <w:t>At first install this software by the executable file in your preferred location</w:t>
       </w:r>
     </w:p>
     <w:p>
@@ -3762,32 +3677,18 @@
           <w:sz w:val="24"/>
           <w:szCs w:val="24"/>
         </w:rPr>
-        <w:t>At first</w:t>
-      </w:r>
-      <w:r>
-        <w:rPr>
-          <w:rFonts w:ascii="Times New Roman" w:hAnsi="Times New Roman" w:cs="Times New Roman"/>
-          <w:sz w:val="24"/>
-          <w:szCs w:val="24"/>
-        </w:rPr>
-        <w:t>,</w:t>
-      </w:r>
-      <w:r>
-        <w:rPr>
-          <w:rFonts w:ascii="Times New Roman" w:hAnsi="Times New Roman" w:cs="Times New Roman"/>
-          <w:sz w:val="24"/>
-          <w:szCs w:val="24"/>
-        </w:rPr>
-        <w:t xml:space="preserve"> install this software by the executable file in your preferred </w:t>
-      </w:r>
-      <w:r>
-        <w:rPr>
-          <w:rFonts w:ascii="Times New Roman" w:hAnsi="Times New Roman" w:cs="Times New Roman"/>
-          <w:sz w:val="24"/>
-          <w:szCs w:val="24"/>
-        </w:rPr>
-        <w:t>location.</w:t>
-      </w:r>
+        <w:t xml:space="preserve">The go the installation location, and find the “FRIENDS Serial Monitor” </w:t>
+      </w:r>
+      <w:proofErr w:type="gramStart"/>
+      <w:r>
+        <w:rPr>
+          <w:rFonts w:ascii="Times New Roman" w:hAnsi="Times New Roman" w:cs="Times New Roman"/>
+          <w:sz w:val="24"/>
+          <w:szCs w:val="24"/>
+        </w:rPr>
+        <w:t>folder</w:t>
+      </w:r>
+      <w:proofErr w:type="gramEnd"/>
     </w:p>
     <w:p>
       <w:pPr>
@@ -3802,6 +3703,22 @@
           <w:szCs w:val="24"/>
         </w:rPr>
       </w:pPr>
+      <w:r>
+        <w:rPr>
+          <w:rFonts w:ascii="Times New Roman" w:hAnsi="Times New Roman" w:cs="Times New Roman"/>
+          <w:sz w:val="24"/>
+          <w:szCs w:val="24"/>
+        </w:rPr>
+        <w:t xml:space="preserve">Copy the path. (e.g., </w:t>
+      </w:r>
+      <w:r>
+        <w:rPr>
+          <w:rFonts w:ascii="Times New Roman" w:hAnsi="Times New Roman" w:cs="Times New Roman"/>
+          <w:sz w:val="24"/>
+          <w:szCs w:val="24"/>
+        </w:rPr>
+        <w:t>C:\Users\sheha\OneDrive\Desktop\FRIENDSGUI-main (</w:t>
+      </w:r>
       <w:proofErr w:type="gramStart"/>
       <w:r>
         <w:rPr>
@@ -3809,7 +3726,7 @@
           <w:sz w:val="24"/>
           <w:szCs w:val="24"/>
         </w:rPr>
-        <w:t>The</w:t>
+        <w:t>5)\FRIENDSGUI-main\FRIENDS</w:t>
       </w:r>
       <w:proofErr w:type="gramEnd"/>
       <w:r>
@@ -3818,49 +3735,15 @@
           <w:sz w:val="24"/>
           <w:szCs w:val="24"/>
         </w:rPr>
-        <w:t xml:space="preserve"> go </w:t>
-      </w:r>
-      <w:r>
-        <w:rPr>
-          <w:rFonts w:ascii="Times New Roman" w:hAnsi="Times New Roman" w:cs="Times New Roman"/>
-          <w:sz w:val="24"/>
-          <w:szCs w:val="24"/>
-        </w:rPr>
-        <w:t xml:space="preserve">to </w:t>
-      </w:r>
-      <w:r>
-        <w:rPr>
-          <w:rFonts w:ascii="Times New Roman" w:hAnsi="Times New Roman" w:cs="Times New Roman"/>
-          <w:sz w:val="24"/>
-          <w:szCs w:val="24"/>
-        </w:rPr>
-        <w:t xml:space="preserve">the installation </w:t>
-      </w:r>
-      <w:proofErr w:type="gramStart"/>
-      <w:r>
-        <w:rPr>
-          <w:rFonts w:ascii="Times New Roman" w:hAnsi="Times New Roman" w:cs="Times New Roman"/>
-          <w:sz w:val="24"/>
-          <w:szCs w:val="24"/>
-        </w:rPr>
-        <w:t>location, and</w:t>
-      </w:r>
-      <w:proofErr w:type="gramEnd"/>
-      <w:r>
-        <w:rPr>
-          <w:rFonts w:ascii="Times New Roman" w:hAnsi="Times New Roman" w:cs="Times New Roman"/>
-          <w:sz w:val="24"/>
-          <w:szCs w:val="24"/>
-        </w:rPr>
-        <w:t xml:space="preserve"> find the “FRIENDS Serial Monitor” folder</w:t>
-      </w:r>
-      <w:r>
-        <w:rPr>
-          <w:rFonts w:ascii="Times New Roman" w:hAnsi="Times New Roman" w:cs="Times New Roman"/>
-          <w:sz w:val="24"/>
-          <w:szCs w:val="24"/>
-        </w:rPr>
-        <w:t>.</w:t>
+        <w:t xml:space="preserve"> Serial Monitor</w:t>
+      </w:r>
+      <w:r>
+        <w:rPr>
+          <w:rFonts w:ascii="Times New Roman" w:hAnsi="Times New Roman" w:cs="Times New Roman"/>
+          <w:sz w:val="24"/>
+          <w:szCs w:val="24"/>
+        </w:rPr>
+        <w:t>)</w:t>
       </w:r>
     </w:p>
     <w:p>
@@ -3882,15 +3765,7 @@
           <w:sz w:val="24"/>
           <w:szCs w:val="24"/>
         </w:rPr>
-        <w:t xml:space="preserve">Copy the path. (e.g., </w:t>
-      </w:r>
-      <w:r>
-        <w:rPr>
-          <w:rFonts w:ascii="Times New Roman" w:hAnsi="Times New Roman" w:cs="Times New Roman"/>
-          <w:sz w:val="24"/>
-          <w:szCs w:val="24"/>
-        </w:rPr>
-        <w:t>C:\Users\sheha\OneDrive\Desktop\FRIENDSGUI-main (</w:t>
+        <w:t xml:space="preserve">Search Command Prompt in your windows search bar, and open </w:t>
       </w:r>
       <w:proofErr w:type="gramStart"/>
       <w:r>
@@ -3899,25 +3774,9 @@
           <w:sz w:val="24"/>
           <w:szCs w:val="24"/>
         </w:rPr>
-        <w:t>5)\FRIENDSGUI-main\FRIENDS</w:t>
+        <w:t>it</w:t>
       </w:r>
       <w:proofErr w:type="gramEnd"/>
-      <w:r>
-        <w:rPr>
-          <w:rFonts w:ascii="Times New Roman" w:hAnsi="Times New Roman" w:cs="Times New Roman"/>
-          <w:sz w:val="24"/>
-          <w:szCs w:val="24"/>
-        </w:rPr>
-        <w:t xml:space="preserve"> Serial Monitor</w:t>
-      </w:r>
-      <w:r>
-        <w:rPr>
-          <w:rFonts w:ascii="Times New Roman" w:hAnsi="Times New Roman" w:cs="Times New Roman"/>
-          <w:sz w:val="24"/>
-          <w:szCs w:val="24"/>
-        </w:rPr>
-        <w:t>)</w:t>
-      </w:r>
     </w:p>
     <w:p>
       <w:pPr>
@@ -3938,7 +3797,7 @@
           <w:sz w:val="24"/>
           <w:szCs w:val="24"/>
         </w:rPr>
-        <w:t xml:space="preserve">Search Command Prompt in your windows search bar, and open </w:t>
+        <w:t xml:space="preserve">Type “cd copied path” [ In my case, copied path </w:t>
       </w:r>
       <w:proofErr w:type="gramStart"/>
       <w:r>
@@ -3947,9 +3806,33 @@
           <w:sz w:val="24"/>
           <w:szCs w:val="24"/>
         </w:rPr>
-        <w:t>it</w:t>
+        <w:t xml:space="preserve">=  </w:t>
+      </w:r>
+      <w:r>
+        <w:rPr>
+          <w:rFonts w:ascii="Times New Roman" w:hAnsi="Times New Roman" w:cs="Times New Roman"/>
+          <w:sz w:val="24"/>
+          <w:szCs w:val="24"/>
+        </w:rPr>
+        <w:t>C:\Users\sheha\OneDrive\Desktop\FRIENDSGUI-main</w:t>
       </w:r>
       <w:proofErr w:type="gramEnd"/>
+      <w:r>
+        <w:rPr>
+          <w:rFonts w:ascii="Times New Roman" w:hAnsi="Times New Roman" w:cs="Times New Roman"/>
+          <w:sz w:val="24"/>
+          <w:szCs w:val="24"/>
+        </w:rPr>
+        <w:t xml:space="preserve"> (5)\FRIENDSGUI-main\FRIENDS Serial Monitor</w:t>
+      </w:r>
+      <w:r>
+        <w:rPr>
+          <w:rFonts w:ascii="Times New Roman" w:hAnsi="Times New Roman" w:cs="Times New Roman"/>
+          <w:sz w:val="24"/>
+          <w:szCs w:val="24"/>
+        </w:rPr>
+        <w:t xml:space="preserve"> ] and press enter</w:t>
+      </w:r>
     </w:p>
     <w:p>
       <w:pPr>
@@ -3958,357 +3841,6 @@
           <w:ilvl w:val="0"/>
           <w:numId w:val="6"/>
         </w:numPr>
-        <w:rPr>
-          <w:rFonts w:ascii="Times New Roman" w:hAnsi="Times New Roman" w:cs="Times New Roman"/>
-          <w:sz w:val="24"/>
-          <w:szCs w:val="24"/>
-        </w:rPr>
-      </w:pPr>
-      <w:r>
-        <w:rPr>
-          <w:rFonts w:ascii="Times New Roman" w:hAnsi="Times New Roman" w:cs="Times New Roman"/>
-          <w:sz w:val="24"/>
-          <w:szCs w:val="24"/>
-        </w:rPr>
-        <w:t xml:space="preserve">Type “cd copied path” [ In my case, copied path </w:t>
-      </w:r>
-      <w:proofErr w:type="gramStart"/>
-      <w:r>
-        <w:rPr>
-          <w:rFonts w:ascii="Times New Roman" w:hAnsi="Times New Roman" w:cs="Times New Roman"/>
-          <w:sz w:val="24"/>
-          <w:szCs w:val="24"/>
-        </w:rPr>
-        <w:t xml:space="preserve">=  </w:t>
-      </w:r>
-      <w:r>
-        <w:rPr>
-          <w:rFonts w:ascii="Times New Roman" w:hAnsi="Times New Roman" w:cs="Times New Roman"/>
-          <w:sz w:val="24"/>
-          <w:szCs w:val="24"/>
-        </w:rPr>
-        <w:t>C:\Users\sheha\OneDrive\Desktop\FRIENDSGUI-main</w:t>
-      </w:r>
-      <w:proofErr w:type="gramEnd"/>
-      <w:r>
-        <w:rPr>
-          <w:rFonts w:ascii="Times New Roman" w:hAnsi="Times New Roman" w:cs="Times New Roman"/>
-          <w:sz w:val="24"/>
-          <w:szCs w:val="24"/>
-        </w:rPr>
-        <w:t xml:space="preserve"> (5)\FRIENDSGUI-main\FRIENDS Serial Monitor</w:t>
-      </w:r>
-      <w:r>
-        <w:rPr>
-          <w:rFonts w:ascii="Times New Roman" w:hAnsi="Times New Roman" w:cs="Times New Roman"/>
-          <w:sz w:val="24"/>
-          <w:szCs w:val="24"/>
-        </w:rPr>
-        <w:t xml:space="preserve"> ] and press enter</w:t>
-      </w:r>
-    </w:p>
-    <w:p>
-      <w:pPr>
-        <w:pStyle w:val="ListParagraph"/>
-        <w:numPr>
-          <w:ilvl w:val="0"/>
-          <w:numId w:val="6"/>
-        </w:numPr>
-        <w:rPr>
-          <w:rFonts w:ascii="Times New Roman" w:hAnsi="Times New Roman" w:cs="Times New Roman"/>
-          <w:sz w:val="24"/>
-          <w:szCs w:val="24"/>
-        </w:rPr>
-      </w:pPr>
-      <w:r>
-        <w:rPr>
-          <w:rFonts w:ascii="Times New Roman" w:hAnsi="Times New Roman" w:cs="Times New Roman"/>
-          <w:sz w:val="24"/>
-          <w:szCs w:val="24"/>
-        </w:rPr>
-        <w:t>Then you need to install the python packages required for this software by executing “</w:t>
-      </w:r>
-      <w:r>
-        <w:rPr>
-          <w:rFonts w:ascii="Times New Roman" w:hAnsi="Times New Roman" w:cs="Times New Roman"/>
-          <w:sz w:val="24"/>
-          <w:szCs w:val="24"/>
-        </w:rPr>
-        <w:t>pip install -r requirements.txt</w:t>
-      </w:r>
-      <w:r>
-        <w:rPr>
-          <w:rFonts w:ascii="Times New Roman" w:hAnsi="Times New Roman" w:cs="Times New Roman"/>
-          <w:sz w:val="24"/>
-          <w:szCs w:val="24"/>
-        </w:rPr>
-        <w:t>” in the command prompt</w:t>
-      </w:r>
-    </w:p>
-    <w:p>
-      <w:pPr>
-        <w:pStyle w:val="ListParagraph"/>
-        <w:numPr>
-          <w:ilvl w:val="0"/>
-          <w:numId w:val="6"/>
-        </w:numPr>
-        <w:rPr>
-          <w:rFonts w:ascii="Times New Roman" w:hAnsi="Times New Roman" w:cs="Times New Roman"/>
-          <w:sz w:val="24"/>
-          <w:szCs w:val="24"/>
-        </w:rPr>
-      </w:pPr>
-      <w:r>
-        <w:rPr>
-          <w:rFonts w:ascii="Times New Roman" w:hAnsi="Times New Roman" w:cs="Times New Roman"/>
-          <w:sz w:val="24"/>
-          <w:szCs w:val="24"/>
-        </w:rPr>
-        <w:t xml:space="preserve">Now, you can go to the installation folder – FRIENDS Serial Monitor – main_gui.exe to use the </w:t>
-      </w:r>
-      <w:r>
-        <w:rPr>
-          <w:rFonts w:ascii="Times New Roman" w:hAnsi="Times New Roman" w:cs="Times New Roman"/>
-          <w:sz w:val="24"/>
-          <w:szCs w:val="24"/>
-        </w:rPr>
-        <w:t>software.</w:t>
-      </w:r>
-    </w:p>
-    <w:p>
-      <w:pPr>
-        <w:rPr>
-          <w:rFonts w:ascii="Times New Roman" w:hAnsi="Times New Roman" w:cs="Times New Roman"/>
-          <w:b/>
-          <w:bCs/>
-          <w:sz w:val="24"/>
-          <w:szCs w:val="24"/>
-        </w:rPr>
-      </w:pPr>
-      <w:r>
-        <w:rPr>
-          <w:rFonts w:ascii="Times New Roman" w:hAnsi="Times New Roman" w:cs="Times New Roman"/>
-          <w:b/>
-          <w:bCs/>
-          <w:sz w:val="24"/>
-          <w:szCs w:val="24"/>
-        </w:rPr>
-        <w:t>3</w:t>
-      </w:r>
-      <w:r>
-        <w:rPr>
-          <w:rFonts w:ascii="Times New Roman" w:hAnsi="Times New Roman" w:cs="Times New Roman"/>
-          <w:b/>
-          <w:bCs/>
-          <w:sz w:val="24"/>
-          <w:szCs w:val="24"/>
-        </w:rPr>
-        <w:t>.</w:t>
-      </w:r>
-      <w:r>
-        <w:rPr>
-          <w:rFonts w:ascii="Times New Roman" w:hAnsi="Times New Roman" w:cs="Times New Roman"/>
-          <w:b/>
-          <w:bCs/>
-          <w:sz w:val="24"/>
-          <w:szCs w:val="24"/>
-        </w:rPr>
-        <w:t xml:space="preserve"> What to do after receiving the device from the participants?</w:t>
-      </w:r>
-    </w:p>
-    <w:p>
-      <w:pPr>
-        <w:pStyle w:val="ListParagraph"/>
-        <w:numPr>
-          <w:ilvl w:val="0"/>
-          <w:numId w:val="6"/>
-        </w:numPr>
-        <w:rPr>
-          <w:rFonts w:ascii="Times New Roman" w:hAnsi="Times New Roman" w:cs="Times New Roman"/>
-          <w:sz w:val="24"/>
-          <w:szCs w:val="24"/>
-        </w:rPr>
-      </w:pPr>
-      <w:r>
-        <w:rPr>
-          <w:rFonts w:ascii="Times New Roman" w:hAnsi="Times New Roman" w:cs="Times New Roman"/>
-          <w:sz w:val="24"/>
-          <w:szCs w:val="24"/>
-        </w:rPr>
-        <w:t>Connect the device to the computer</w:t>
-      </w:r>
-      <w:r>
-        <w:rPr>
-          <w:rFonts w:ascii="Times New Roman" w:hAnsi="Times New Roman" w:cs="Times New Roman"/>
-          <w:sz w:val="24"/>
-          <w:szCs w:val="24"/>
-        </w:rPr>
-        <w:t xml:space="preserve"> via USB</w:t>
-      </w:r>
-      <w:r>
-        <w:rPr>
-          <w:rFonts w:ascii="Times New Roman" w:hAnsi="Times New Roman" w:cs="Times New Roman"/>
-          <w:sz w:val="24"/>
-          <w:szCs w:val="24"/>
-        </w:rPr>
-        <w:t>.</w:t>
-      </w:r>
-    </w:p>
-    <w:p>
-      <w:pPr>
-        <w:pStyle w:val="ListParagraph"/>
-        <w:numPr>
-          <w:ilvl w:val="0"/>
-          <w:numId w:val="6"/>
-        </w:numPr>
-        <w:rPr>
-          <w:rFonts w:ascii="Times New Roman" w:hAnsi="Times New Roman" w:cs="Times New Roman"/>
-          <w:sz w:val="24"/>
-          <w:szCs w:val="24"/>
-        </w:rPr>
-      </w:pPr>
-      <w:r>
-        <w:rPr>
-          <w:rFonts w:ascii="Times New Roman" w:hAnsi="Times New Roman" w:cs="Times New Roman"/>
-          <w:sz w:val="24"/>
-          <w:szCs w:val="24"/>
-        </w:rPr>
-        <w:t>O</w:t>
-      </w:r>
-      <w:r>
-        <w:rPr>
-          <w:rFonts w:ascii="Times New Roman" w:hAnsi="Times New Roman" w:cs="Times New Roman"/>
-          <w:sz w:val="24"/>
-          <w:szCs w:val="24"/>
-        </w:rPr>
-        <w:t xml:space="preserve">pen FRIENDS serial </w:t>
-      </w:r>
-      <w:proofErr w:type="gramStart"/>
-      <w:r>
-        <w:rPr>
-          <w:rFonts w:ascii="Times New Roman" w:hAnsi="Times New Roman" w:cs="Times New Roman"/>
-          <w:sz w:val="24"/>
-          <w:szCs w:val="24"/>
-        </w:rPr>
-        <w:t>monitor</w:t>
-      </w:r>
-      <w:proofErr w:type="gramEnd"/>
-      <w:r>
-        <w:rPr>
-          <w:rFonts w:ascii="Times New Roman" w:hAnsi="Times New Roman" w:cs="Times New Roman"/>
-          <w:sz w:val="24"/>
-          <w:szCs w:val="24"/>
-        </w:rPr>
-        <w:t xml:space="preserve"> app</w:t>
-      </w:r>
-      <w:r>
-        <w:rPr>
-          <w:rFonts w:ascii="Times New Roman" w:hAnsi="Times New Roman" w:cs="Times New Roman"/>
-          <w:sz w:val="24"/>
-          <w:szCs w:val="24"/>
-        </w:rPr>
-        <w:t>.</w:t>
-      </w:r>
-    </w:p>
-    <w:p>
-      <w:pPr>
-        <w:pStyle w:val="ListParagraph"/>
-        <w:numPr>
-          <w:ilvl w:val="0"/>
-          <w:numId w:val="6"/>
-        </w:numPr>
-        <w:rPr>
-          <w:rFonts w:ascii="Times New Roman" w:hAnsi="Times New Roman" w:cs="Times New Roman"/>
-          <w:sz w:val="24"/>
-          <w:szCs w:val="24"/>
-        </w:rPr>
-      </w:pPr>
-      <w:r>
-        <w:rPr>
-          <w:rFonts w:ascii="Times New Roman" w:hAnsi="Times New Roman" w:cs="Times New Roman"/>
-          <w:sz w:val="24"/>
-          <w:szCs w:val="24"/>
-        </w:rPr>
-        <w:t>Select appropriate COM port and baud rate (115200) and press connect button.</w:t>
-      </w:r>
-    </w:p>
-    <w:p>
-      <w:pPr>
-        <w:pStyle w:val="ListParagraph"/>
-        <w:numPr>
-          <w:ilvl w:val="0"/>
-          <w:numId w:val="6"/>
-        </w:numPr>
-        <w:rPr>
-          <w:rFonts w:ascii="Times New Roman" w:hAnsi="Times New Roman" w:cs="Times New Roman"/>
-          <w:sz w:val="24"/>
-          <w:szCs w:val="24"/>
-        </w:rPr>
-      </w:pPr>
-      <w:r>
-        <w:rPr>
-          <w:rFonts w:ascii="Times New Roman" w:hAnsi="Times New Roman" w:cs="Times New Roman"/>
-          <w:sz w:val="24"/>
-          <w:szCs w:val="24"/>
-        </w:rPr>
-        <w:t>Read the data from the flash by pressing “Read Data” button, wait until the completion of reading (check status bar).</w:t>
-      </w:r>
-    </w:p>
-    <w:p>
-      <w:pPr>
-        <w:pStyle w:val="ListParagraph"/>
-        <w:numPr>
-          <w:ilvl w:val="0"/>
-          <w:numId w:val="6"/>
-        </w:numPr>
-        <w:rPr>
-          <w:rFonts w:ascii="Times New Roman" w:hAnsi="Times New Roman" w:cs="Times New Roman"/>
-          <w:sz w:val="24"/>
-          <w:szCs w:val="24"/>
-        </w:rPr>
-      </w:pPr>
-      <w:r>
-        <w:rPr>
-          <w:rFonts w:ascii="Times New Roman" w:hAnsi="Times New Roman" w:cs="Times New Roman"/>
-          <w:sz w:val="24"/>
-          <w:szCs w:val="24"/>
-        </w:rPr>
-        <w:t>Don’t forget to save the data by pressing “Save data and generate plots”</w:t>
-      </w:r>
-      <w:r>
-        <w:rPr>
-          <w:rFonts w:ascii="Times New Roman" w:hAnsi="Times New Roman" w:cs="Times New Roman"/>
-          <w:sz w:val="24"/>
-          <w:szCs w:val="24"/>
-        </w:rPr>
-        <w:t xml:space="preserve">. You will be required to specify the name and the location to save the files. </w:t>
-      </w:r>
-    </w:p>
-    <w:p>
-      <w:pPr>
-        <w:pStyle w:val="ListParagraph"/>
-        <w:numPr>
-          <w:ilvl w:val="0"/>
-          <w:numId w:val="6"/>
-        </w:numPr>
-        <w:rPr>
-          <w:rFonts w:ascii="Times New Roman" w:hAnsi="Times New Roman" w:cs="Times New Roman"/>
-          <w:sz w:val="24"/>
-          <w:szCs w:val="24"/>
-        </w:rPr>
-      </w:pPr>
-      <w:r>
-        <w:rPr>
-          <w:rFonts w:ascii="Times New Roman" w:hAnsi="Times New Roman" w:cs="Times New Roman"/>
-          <w:sz w:val="24"/>
-          <w:szCs w:val="24"/>
-        </w:rPr>
-        <w:t>Finally, save the graphs as well.</w:t>
-      </w:r>
-    </w:p>
-    <w:p>
-      <w:pPr>
-        <w:pStyle w:val="ListParagraph"/>
         <w:rPr>
           <w:rFonts w:ascii="Times New Roman" w:hAnsi="Times New Roman" w:cs="Times New Roman"/>
           <w:sz w:val="24"/>

</xml_diff>